<commit_message>
MySQL Workbensch wird eingesetzt in Systemarchitektur ergänzt.
</commit_message>
<xml_diff>
--- a/Projektplanung/Arbeitspakete/AP_1.1Systemarchitekturanforderungen analysieren/Dokumentation.docx
+++ b/Projektplanung/Arbeitspakete/AP_1.1Systemarchitekturanforderungen analysieren/Dokumentation.docx
@@ -23,45 +23,13 @@
     </w:p>
     <w:p>
       <w:r>
-        <w:t xml:space="preserve">Um die Systemumgebung festzulegen, und vor allem die Software passgenau in die Softwarelandschaft des JRZ einfügen zu können, werden die bestehenden System wie zum Beispiel Smart </w:t>
-      </w:r>
-      <w:proofErr w:type="spellStart"/>
-      <w:r>
-        <w:t>Viz</w:t>
-      </w:r>
-      <w:proofErr w:type="spellEnd"/>
-      <w:r>
-        <w:t>, die in Entstehung befindlichen Zugriffsysteme (BAC1 Gruppe - &lt;Namen rein&gt; und Importprogramme (BAC1 – Gruppe &lt;Name rein&gt;).</w:t>
-      </w:r>
-      <w:r>
-        <w:t xml:space="preserve">  Was war mit </w:t>
-      </w:r>
-      <w:proofErr w:type="spellStart"/>
-      <w:r>
-        <w:t>Opennes</w:t>
-      </w:r>
-      <w:proofErr w:type="spellEnd"/>
-      <w:r>
-        <w:t xml:space="preserve">? </w:t>
-      </w:r>
-      <w:r>
-        <w:t xml:space="preserve">In die Überlegungen werden </w:t>
-      </w:r>
-      <w:proofErr w:type="spellStart"/>
-      <w:r>
-        <w:t>weiters</w:t>
-      </w:r>
-      <w:proofErr w:type="spellEnd"/>
-      <w:r>
-        <w:t xml:space="preserve"> etwaige Kosten für Lizenzen und andererseits Sicherheitsaspekte einbezogen [</w:t>
-      </w:r>
-      <w:proofErr w:type="spellStart"/>
-      <w:r>
-        <w:t>referenz</w:t>
-      </w:r>
-      <w:proofErr w:type="spellEnd"/>
-      <w:r>
-        <w:t xml:space="preserve"> BSI: Grundschutzprofil]. </w:t>
+        <w:t>Um die Systemumgebung festzulegen, und vor allem die Software passgenau in die Softwarelandschaft des JRZ einfügen zu können, werden die bestehenden System wie zum Beispiel Smart Viz, die in Entstehung befindlichen Zugriffsysteme (BAC1 Gruppe - &lt;Namen rein&gt; und Importprogramme (BAC1 – Gruppe &lt;Name rein&gt;).</w:t>
+      </w:r>
+      <w:r>
+        <w:t xml:space="preserve">  Was war mit Opennes? </w:t>
+      </w:r>
+      <w:r>
+        <w:t xml:space="preserve">In die Überlegungen werden weiters etwaige Kosten für Lizenzen und andererseits Sicherheitsaspekte einbezogen [referenz BSI: Grundschutzprofil]. </w:t>
       </w:r>
     </w:p>
     <w:p/>
@@ -139,46 +107,25 @@
         <w:t xml:space="preserve">Datenbank: </w:t>
       </w:r>
       <w:r>
-        <w:t xml:space="preserve">neben unterschiedlichen RDBMS (Oracle Database Server, MySQL, ) wurden NoSQL Datenbankensysteme untersucht (MongoDB, </w:t>
-      </w:r>
-      <w:proofErr w:type="spellStart"/>
-      <w:r>
-        <w:t>Hadoop</w:t>
-      </w:r>
-      <w:proofErr w:type="spellEnd"/>
+        <w:t>neben unterschiedlichen RDBMS (Oracle Database Server, MySQL, ) wurden NoSQL Datenbankensysteme untersucht (MongoDB, Hadoop)</w:t>
+      </w:r>
+      <w:r>
+        <w:t xml:space="preserve">. Im Sinne der Integration in die bestehende Softwarelandschaft wird MySQL eingesetzt. Ziel des Projektes ist eine Integrationsdatenbank, was dazu führt dass sehr große Datenmengen verwaltet werden können müssen, </w:t>
+      </w:r>
+      <w:r>
+        <w:t xml:space="preserve">und der Zugriff in akzeptabler Zeit erfolgt. MySQL unterstützt  lokale </w:t>
+      </w:r>
+      <w:r>
+        <w:t>(partition</w:t>
+      </w:r>
+      <w:r>
+        <w:t>ing</w:t>
+      </w:r>
       <w:r>
         <w:t>)</w:t>
       </w:r>
       <w:r>
-        <w:t xml:space="preserve">. Im Sinne der Integration in die bestehende Softwarelandschaft wird MySQL eingesetzt. Ziel des Projektes ist eine Integrationsdatenbank, was dazu führt dass sehr große Datenmengen verwaltet werden können müssen, </w:t>
-      </w:r>
-      <w:r>
-        <w:t xml:space="preserve">und der Zugriff in akzeptabler Zeit erfolgt. MySQL unterstützt  lokale </w:t>
-      </w:r>
-      <w:r>
-        <w:t>(</w:t>
-      </w:r>
-      <w:proofErr w:type="spellStart"/>
-      <w:r>
-        <w:t>partition</w:t>
-      </w:r>
-      <w:r>
-        <w:t>ing</w:t>
-      </w:r>
-      <w:proofErr w:type="spellEnd"/>
-      <w:r>
-        <w:t>)</w:t>
-      </w:r>
-      <w:r>
-        <w:t xml:space="preserve"> und verteilte (</w:t>
-      </w:r>
-      <w:proofErr w:type="spellStart"/>
-      <w:r>
-        <w:t>sharding</w:t>
-      </w:r>
-      <w:proofErr w:type="spellEnd"/>
-      <w:r>
-        <w:t xml:space="preserve">) </w:t>
+        <w:t xml:space="preserve"> und verteilte (sharding) </w:t>
       </w:r>
       <w:r>
         <w:t>Fragmentierung</w:t>
@@ -187,31 +134,7 @@
         <w:t>. Nach dem „</w:t>
       </w:r>
       <w:r>
-        <w:t xml:space="preserve">Guide </w:t>
-      </w:r>
-      <w:proofErr w:type="spellStart"/>
-      <w:r>
-        <w:t>to</w:t>
-      </w:r>
-      <w:proofErr w:type="spellEnd"/>
-      <w:r>
-        <w:t xml:space="preserve"> </w:t>
-      </w:r>
-      <w:proofErr w:type="spellStart"/>
-      <w:r>
-        <w:t>Scaling</w:t>
-      </w:r>
-      <w:proofErr w:type="spellEnd"/>
-      <w:r>
-        <w:t xml:space="preserve"> Web Databases </w:t>
-      </w:r>
-      <w:proofErr w:type="spellStart"/>
-      <w:r>
-        <w:t>with</w:t>
-      </w:r>
-      <w:proofErr w:type="spellEnd"/>
-      <w:r>
-        <w:t xml:space="preserve"> MySQL Cluster</w:t>
+        <w:t>Guide to Scaling Web Databases with MySQL Cluster</w:t>
       </w:r>
       <w:r>
         <w:t>“</w:t>
@@ -292,12 +215,78 @@
         </w:numPr>
       </w:pPr>
       <w:r>
-        <w:t xml:space="preserve">Die </w:t>
+        <w:t>Datenbankdesigntool: unte</w:t>
+      </w:r>
+      <w:r>
+        <w:t>r</w:t>
+      </w:r>
+      <w:r>
+        <w:t xml:space="preserve">sucht wurden </w:t>
+      </w:r>
+      <w:r>
+        <w:t>Oracle SQL Developer Data Modeler 4.1.5</w:t>
+      </w:r>
+      <w:r>
+        <w:t xml:space="preserve"> und die M</w:t>
+      </w:r>
+      <w:r>
+        <w:t>y</w:t>
+      </w:r>
+      <w:r>
+        <w:t>SQL W</w:t>
+      </w:r>
+      <w:r>
+        <w:t>orkbench</w:t>
+      </w:r>
+      <w:r>
+        <w:t xml:space="preserve"> </w:t>
+      </w:r>
+      <w:r>
+        <w:t>6.3.9</w:t>
+      </w:r>
+      <w:r>
+        <w:t xml:space="preserve">. Für den graphischen Tabellenentwurf bieten </w:t>
+      </w:r>
+      <w:r>
+        <w:t xml:space="preserve">beide Tools </w:t>
+      </w:r>
+      <w:r>
+        <w:t xml:space="preserve">Unterstützung. Auf den Vorteil des logischen (ER) Designs, welches der Oracle Modeler unterstützt wird bewusst verzichtet, da der Aufwand die Überführung in ein Tabellenmodell zu machen geringer ist, als die Skriptdateien zur Anlage der </w:t>
+      </w:r>
+      <w:r>
+        <w:t>Tabellen, Indizes, Einschränkungen bezüglich referentieller Integrität und die automatische Vergabe eindeutiger Schlüssel</w:t>
+      </w:r>
+      <w:r>
+        <w:t xml:space="preserve"> nachzubearbeiten</w:t>
+      </w:r>
+      <w:r>
+        <w:t xml:space="preserve">. </w:t>
+      </w:r>
+      <w:r>
+        <w:t xml:space="preserve">Da als Datenbanksystem MySQL eingesetzt wird, liegt es nahe das Designtool vom gleichen Hersteller </w:t>
+      </w:r>
+      <w:r>
+        <w:t>einzusetzen und damit Kompatibilitätsprobleme zu vermeiden.</w:t>
       </w:r>
       <w:bookmarkStart w:id="0" w:name="_GoBack"/>
       <w:bookmarkEnd w:id="0"/>
+    </w:p>
+    <w:p>
+      <w:pPr>
+        <w:pStyle w:val="Listenabsatz"/>
+        <w:numPr>
+          <w:ilvl w:val="0"/>
+          <w:numId w:val="1"/>
+        </w:numPr>
+      </w:pPr>
+      <w:r>
+        <w:t xml:space="preserve">Die </w:t>
+      </w:r>
       <w:r>
         <w:t xml:space="preserve">Anbindung  und </w:t>
+      </w:r>
+      <w:r>
+        <w:t xml:space="preserve">die </w:t>
       </w:r>
       <w:r>
         <w:t>Veröffentlichung</w:t>
@@ -330,21 +319,12 @@
     <w:p/>
     <w:p>
       <w:r>
-        <w:lastRenderedPageBreak/>
         <w:t>Literatur:</w:t>
       </w:r>
     </w:p>
     <w:p>
       <w:r>
-        <w:t>IT-Grundschutz-Profil für Open-Source-Software (</w:t>
-      </w:r>
-      <w:proofErr w:type="spellStart"/>
-      <w:r>
-        <w:t>GSProOSS</w:t>
-      </w:r>
-      <w:proofErr w:type="spellEnd"/>
-      <w:r>
-        <w:t>)</w:t>
+        <w:t>IT-Grundschutz-Profil für Open-Source-Software (GSProOSS)</w:t>
       </w:r>
       <w:r>
         <w:t xml:space="preserve">: </w:t>

</xml_diff>

<commit_message>
Connection zu, Benutzerverwaltungssystem muss abgelegt werden, erwähnen in Systemarchitektur.
</commit_message>
<xml_diff>
--- a/Projektplanung/Arbeitspakete/AP_1.1Systemarchitekturanforderungen analysieren/Dokumentation.docx
+++ b/Projektplanung/Arbeitspakete/AP_1.1Systemarchitekturanforderungen analysieren/Dokumentation.docx
@@ -23,13 +23,43 @@
     </w:p>
     <w:p>
       <w:r>
-        <w:t>Um die Systemumgebung festzulegen, und vor allem die Software passgenau in die Softwarelandschaft des JRZ einfügen zu können, werden die bestehenden System wie zum Beispiel Smart Viz, die in Entstehung befindlichen Zugriffsysteme (BAC1 Gruppe - &lt;Namen rein&gt; und Importprogramme (BAC1 – Gruppe &lt;Name rein&gt;).</w:t>
-      </w:r>
-      <w:r>
-        <w:t xml:space="preserve">  Was war mit Opennes? </w:t>
-      </w:r>
-      <w:r>
-        <w:t xml:space="preserve">In die Überlegungen werden weiters etwaige Kosten für Lizenzen und andererseits Sicherheitsaspekte einbezogen [referenz BSI: Grundschutzprofil]. </w:t>
+        <w:t xml:space="preserve">Um die Systemumgebung festzulegen, und vor allem die Software passgenau in die Softwarelandschaft des JRZ einfügen zu können, werden die bestehenden System wie zum Beispiel Smart </w:t>
+      </w:r>
+      <w:proofErr w:type="spellStart"/>
+      <w:r>
+        <w:t>Viz</w:t>
+      </w:r>
+      <w:proofErr w:type="spellEnd"/>
+      <w:r>
+        <w:t>, die in Entstehung befindlichen Zugriffsysteme (BAC1 Gruppe - &lt;Namen rein&gt; und Importprogramme (BAC1 – Gruppe &lt;Name rein&gt;).</w:t>
+      </w:r>
+      <w:r>
+        <w:t xml:space="preserve">  Was war mit Open</w:t>
+      </w:r>
+      <w:r>
+        <w:t>-N</w:t>
+      </w:r>
+      <w:r>
+        <w:t xml:space="preserve">es? </w:t>
+      </w:r>
+      <w:r>
+        <w:t xml:space="preserve">In die Überlegungen werden </w:t>
+      </w:r>
+      <w:proofErr w:type="spellStart"/>
+      <w:r>
+        <w:t>weiters</w:t>
+      </w:r>
+      <w:proofErr w:type="spellEnd"/>
+      <w:r>
+        <w:t xml:space="preserve"> etwaige Kosten für Lizenzen und andererseits Sicherheitsaspekte einbezogen [</w:t>
+      </w:r>
+      <w:proofErr w:type="spellStart"/>
+      <w:r>
+        <w:t>referenz</w:t>
+      </w:r>
+      <w:proofErr w:type="spellEnd"/>
+      <w:r>
+        <w:t xml:space="preserve"> BSI: Grundschutzprofil]. </w:t>
       </w:r>
     </w:p>
     <w:p/>
@@ -77,10 +107,7 @@
         </w:numPr>
       </w:pPr>
       <w:r>
-        <w:t>Programmiersprache:</w:t>
-      </w:r>
-      <w:r>
-        <w:t xml:space="preserve"> bestehende Software wurde im Umfeld des JRZ in Java implementiert, ebenso werden laufenden Projekte in Java programmiert, die Erfahrung der Umsetzenden reicht aus, um die Anforderungen umzusetzen. Im Sinne einer einfachen Übergabe, Weiterführung und Wartung fällt die Entscheidung</w:t>
+        <w:t>Programmiersprache: bestehende Software wurde im Umfeld des JRZ in Java implementiert, ebenso werden laufenden Projekte in Java programmiert, die Erfahrung der Umsetzenden reicht aus, um die Anforderungen umzusetzen. Im Sinne einer einfachen Übergabe, Weiterführung und Wartung fällt die Entscheidung</w:t>
       </w:r>
       <w:r>
         <w:t>,</w:t>
@@ -107,7 +134,15 @@
         <w:t xml:space="preserve">Datenbank: </w:t>
       </w:r>
       <w:r>
-        <w:t>neben unterschiedlichen RDBMS (Oracle Database Server, MySQL, ) wurden NoSQL Datenbankensysteme untersucht (MongoDB, Hadoop)</w:t>
+        <w:t xml:space="preserve">neben unterschiedlichen RDBMS (Oracle Database Server, MySQL, ) wurden NoSQL Datenbankensysteme untersucht (MongoDB, </w:t>
+      </w:r>
+      <w:proofErr w:type="spellStart"/>
+      <w:r>
+        <w:t>Hadoop</w:t>
+      </w:r>
+      <w:proofErr w:type="spellEnd"/>
+      <w:r>
+        <w:t>)</w:t>
       </w:r>
       <w:r>
         <w:t xml:space="preserve">. Im Sinne der Integration in die bestehende Softwarelandschaft wird MySQL eingesetzt. Ziel des Projektes ist eine Integrationsdatenbank, was dazu führt dass sehr große Datenmengen verwaltet werden können müssen, </w:t>
@@ -116,16 +151,23 @@
         <w:t xml:space="preserve">und der Zugriff in akzeptabler Zeit erfolgt. MySQL unterstützt  lokale </w:t>
       </w:r>
       <w:r>
-        <w:t>(partition</w:t>
-      </w:r>
-      <w:r>
-        <w:t>ing</w:t>
-      </w:r>
-      <w:r>
-        <w:t>)</w:t>
-      </w:r>
-      <w:r>
-        <w:t xml:space="preserve"> und verteilte (sharding) </w:t>
+        <w:t>(</w:t>
+      </w:r>
+      <w:proofErr w:type="spellStart"/>
+      <w:r>
+        <w:t>partitioning</w:t>
+      </w:r>
+      <w:proofErr w:type="spellEnd"/>
+      <w:r>
+        <w:t>) und verteilte (</w:t>
+      </w:r>
+      <w:proofErr w:type="spellStart"/>
+      <w:r>
+        <w:t>sharding</w:t>
+      </w:r>
+      <w:proofErr w:type="spellEnd"/>
+      <w:r>
+        <w:t xml:space="preserve">) </w:t>
       </w:r>
       <w:r>
         <w:t>Fragmentierung</w:t>
@@ -134,7 +176,31 @@
         <w:t>. Nach dem „</w:t>
       </w:r>
       <w:r>
-        <w:t>Guide to Scaling Web Databases with MySQL Cluster</w:t>
+        <w:t xml:space="preserve">Guide </w:t>
+      </w:r>
+      <w:proofErr w:type="spellStart"/>
+      <w:r>
+        <w:t>to</w:t>
+      </w:r>
+      <w:proofErr w:type="spellEnd"/>
+      <w:r>
+        <w:t xml:space="preserve"> </w:t>
+      </w:r>
+      <w:proofErr w:type="spellStart"/>
+      <w:r>
+        <w:t>Scaling</w:t>
+      </w:r>
+      <w:proofErr w:type="spellEnd"/>
+      <w:r>
+        <w:t xml:space="preserve"> Web Databases </w:t>
+      </w:r>
+      <w:proofErr w:type="spellStart"/>
+      <w:r>
+        <w:t>with</w:t>
+      </w:r>
+      <w:proofErr w:type="spellEnd"/>
+      <w:r>
+        <w:t xml:space="preserve"> MySQL Cluster</w:t>
       </w:r>
       <w:r>
         <w:t>“</w:t>
@@ -224,7 +290,15 @@
         <w:t xml:space="preserve">sucht wurden </w:t>
       </w:r>
       <w:r>
-        <w:t>Oracle SQL Developer Data Modeler 4.1.5</w:t>
+        <w:t xml:space="preserve">Oracle SQL Developer Data </w:t>
+      </w:r>
+      <w:proofErr w:type="spellStart"/>
+      <w:r>
+        <w:t>Modeler</w:t>
+      </w:r>
+      <w:proofErr w:type="spellEnd"/>
+      <w:r>
+        <w:t xml:space="preserve"> 4.1.5</w:t>
       </w:r>
       <w:r>
         <w:t xml:space="preserve"> und die M</w:t>
@@ -233,11 +307,16 @@
         <w:t>y</w:t>
       </w:r>
       <w:r>
-        <w:t>SQL W</w:t>
+        <w:t xml:space="preserve">SQL </w:t>
+      </w:r>
+      <w:proofErr w:type="spellStart"/>
+      <w:r>
+        <w:t>W</w:t>
       </w:r>
       <w:r>
         <w:t>orkbench</w:t>
       </w:r>
+      <w:proofErr w:type="spellEnd"/>
       <w:r>
         <w:t xml:space="preserve"> </w:t>
       </w:r>
@@ -245,31 +324,60 @@
         <w:t>6.3.9</w:t>
       </w:r>
       <w:r>
-        <w:t xml:space="preserve">. Für den graphischen Tabellenentwurf bieten </w:t>
+        <w:t xml:space="preserve">. Für den graphischen </w:t>
+      </w:r>
+      <w:r>
+        <w:t>Entwurf des Entity-Relation-Modells b</w:t>
+      </w:r>
+      <w:r>
+        <w:t xml:space="preserve">ieten </w:t>
       </w:r>
       <w:r>
         <w:t xml:space="preserve">beide Tools </w:t>
       </w:r>
       <w:r>
-        <w:t xml:space="preserve">Unterstützung. Auf den Vorteil des logischen (ER) Designs, welches der Oracle Modeler unterstützt wird bewusst verzichtet, da der Aufwand die Überführung in ein Tabellenmodell zu machen geringer ist, als die Skriptdateien zur Anlage der </w:t>
+        <w:t xml:space="preserve">Unterstützung. </w:t>
+      </w:r>
+      <w:proofErr w:type="spellStart"/>
+      <w:r>
+        <w:t>Modeler</w:t>
+      </w:r>
+      <w:proofErr w:type="spellEnd"/>
+      <w:r>
+        <w:t xml:space="preserve"> wie </w:t>
+      </w:r>
+      <w:proofErr w:type="spellStart"/>
+      <w:r>
+        <w:t>Workbench</w:t>
+      </w:r>
+      <w:proofErr w:type="spellEnd"/>
+      <w:r>
+        <w:t xml:space="preserve"> generieren aus dem ER-Modell sowohl die graphische Übersicht der Tabellen und Schlüssel, als auch Generation der </w:t>
+      </w:r>
+      <w:r>
+        <w:t xml:space="preserve">Skriptdateien zur Anlage der </w:t>
       </w:r>
       <w:r>
         <w:t>Tabellen, Indizes, Einschränkungen bezüglich referentieller Integrität und die automatische Vergabe eindeutiger Schlüssel</w:t>
       </w:r>
       <w:r>
-        <w:t xml:space="preserve"> nachzubearbeiten</w:t>
-      </w:r>
-      <w:r>
-        <w:t xml:space="preserve">. </w:t>
+        <w:t>.</w:t>
+      </w:r>
+      <w:r>
+        <w:t xml:space="preserve"> </w:t>
       </w:r>
       <w:r>
         <w:t xml:space="preserve">Da als Datenbanksystem MySQL eingesetzt wird, liegt es nahe das Designtool vom gleichen Hersteller </w:t>
       </w:r>
       <w:r>
-        <w:t>einzusetzen und damit Kompatibilitätsprobleme zu vermeiden.</w:t>
-      </w:r>
-      <w:bookmarkStart w:id="0" w:name="_GoBack"/>
-      <w:bookmarkEnd w:id="0"/>
+        <w:t xml:space="preserve">einzusetzen und damit Kompatibilitätsprobleme </w:t>
+      </w:r>
+      <w:r>
+        <w:t xml:space="preserve">beziehungsweise Nachbearbeitungen </w:t>
+      </w:r>
+      <w:r>
+        <w:t>zu vermeiden.</w:t>
+      </w:r>
     </w:p>
     <w:p>
       <w:pPr>
@@ -280,10 +388,68 @@
         </w:numPr>
       </w:pPr>
       <w:r>
+        <w:t>Schnittstellen zu BAC1 (</w:t>
+      </w:r>
+      <w:proofErr w:type="spellStart"/>
+      <w:r>
+        <w:t>Authorisierung</w:t>
+      </w:r>
+      <w:proofErr w:type="spellEnd"/>
+      <w:r>
+        <w:t xml:space="preserve">): der bisherige Entwurf des API ist in einer generischen Form implementiert, sodass einerseits ein Austausch des </w:t>
+      </w:r>
+      <w:proofErr w:type="spellStart"/>
+      <w:r>
+        <w:t>Authorisierungsmoduls</w:t>
+      </w:r>
+      <w:proofErr w:type="spellEnd"/>
+      <w:r>
+        <w:t xml:space="preserve"> möglich ist (zum Beispiel in einem ersten Schritt realisiert als Benutzername/Passwort Zugang). Eine Abhängigkeit zum Datenmodell wurde identifiziert: die </w:t>
+      </w:r>
+      <w:r>
+        <w:t xml:space="preserve">Form der </w:t>
+      </w:r>
+      <w:r>
+        <w:lastRenderedPageBreak/>
+        <w:t>Benutzerkennun</w:t>
+      </w:r>
+      <w:r>
+        <w:t>g des externen Rollensystems muss in den Tabellen untergebracht werden könne (Details siehe Abschnitt Datenmodell).</w:t>
+      </w:r>
+      <w:bookmarkStart w:id="0" w:name="_GoBack"/>
+      <w:bookmarkEnd w:id="0"/>
+      <w:r>
+        <w:t xml:space="preserve"> </w:t>
+      </w:r>
+    </w:p>
+    <w:p>
+      <w:pPr>
+        <w:pStyle w:val="Listenabsatz"/>
+        <w:numPr>
+          <w:ilvl w:val="0"/>
+          <w:numId w:val="1"/>
+        </w:numPr>
+      </w:pPr>
+      <w:r>
+        <w:t xml:space="preserve">Schnittstellen zu BAC1 (Importmodule): gemeinsame Basis für die API und Importmodule ist das Datenmodell (Details zu notwendigen Erweiterungen siehe im Abschnitt Datenmodell), programmtechnisch wurden keine Überschneidungen identifiziert. </w:t>
+      </w:r>
+    </w:p>
+    <w:p>
+      <w:pPr>
+        <w:pStyle w:val="Listenabsatz"/>
+        <w:numPr>
+          <w:ilvl w:val="0"/>
+          <w:numId w:val="1"/>
+        </w:numPr>
+      </w:pPr>
+      <w:r>
         <w:t xml:space="preserve">Die </w:t>
       </w:r>
       <w:r>
-        <w:t xml:space="preserve">Anbindung  und </w:t>
+        <w:t xml:space="preserve">Anbindung </w:t>
+      </w:r>
+      <w:r>
+        <w:t xml:space="preserve">und </w:t>
       </w:r>
       <w:r>
         <w:t xml:space="preserve">die </w:t>
@@ -324,10 +490,15 @@
     </w:p>
     <w:p>
       <w:r>
-        <w:t>IT-Grundschutz-Profil für Open-Source-Software (GSProOSS)</w:t>
-      </w:r>
-      <w:r>
-        <w:t xml:space="preserve">: </w:t>
+        <w:t>IT-Grundschutz-Profil für Open-Source-Software (</w:t>
+      </w:r>
+      <w:proofErr w:type="spellStart"/>
+      <w:r>
+        <w:t>GSProOSS</w:t>
+      </w:r>
+      <w:proofErr w:type="spellEnd"/>
+      <w:r>
+        <w:t xml:space="preserve">): </w:t>
       </w:r>
       <w:hyperlink r:id="rId5" w:history="1">
         <w:r>
@@ -351,13 +522,7 @@
         <w:rPr>
           <w:lang w:val="en-US"/>
         </w:rPr>
-        <w:t xml:space="preserve">MySQL: </w:t>
-      </w:r>
-      <w:r>
-        <w:rPr>
-          <w:lang w:val="en-US"/>
-        </w:rPr>
-        <w:t>Guide to Scaling Web Databases with MySQL Cluster</w:t>
+        <w:t>MySQL: Guide to Scaling Web Databases with MySQL Cluster</w:t>
       </w:r>
       <w:r>
         <w:rPr>

</xml_diff>

<commit_message>
AP1.1 war nicht zum commit markiert, jetzt schon
</commit_message>
<xml_diff>
--- a/Projektplanung/Arbeitspakete/AP_1.1Systemarchitekturanforderungen analysieren/Dokumentation.docx
+++ b/Projektplanung/Arbeitspakete/AP_1.1Systemarchitekturanforderungen analysieren/Dokumentation.docx
@@ -23,7 +23,15 @@
     </w:p>
     <w:p>
       <w:r>
-        <w:t>Um die Systemumgebung festzulegen, und vor allem die Software passgenau in die Softwarelandschaft des JRZ einfügen zu können, werden die bestehenden System wie zum Beispiel Smart Viz, die in Entstehung befindlichen Zugriffsysteme (BAC1 Gruppe - &lt;Namen rein&gt; und Importprogramme (BAC1 – Gruppe &lt;Name rein&gt;).</w:t>
+        <w:t xml:space="preserve">Um die Systemumgebung festzulegen, und vor allem die Software passgenau in die Softwarelandschaft des JRZ einfügen zu können, werden die bestehenden System wie zum Beispiel Smart </w:t>
+      </w:r>
+      <w:proofErr w:type="spellStart"/>
+      <w:r>
+        <w:t>Viz</w:t>
+      </w:r>
+      <w:proofErr w:type="spellEnd"/>
+      <w:r>
+        <w:t>, die in Entstehung befindlichen Zugriffsysteme (BAC1 Gruppe - &lt;Namen rein&gt; und Importprogramme (BAC1 – Gruppe &lt;Name rein&gt;).</w:t>
       </w:r>
       <w:r>
         <w:t xml:space="preserve">  Was war mit Open</w:t>
@@ -35,13 +43,32 @@
         <w:t xml:space="preserve">es? </w:t>
       </w:r>
       <w:r>
-        <w:t xml:space="preserve">In die Überlegungen werden weiters etwaige Kosten für Lizenzen und andererseits Sicherheitsaspekte einbezogen [referenz BSI: Grundschutzprofil]. </w:t>
-      </w:r>
-      <w:r>
-        <w:t>Funktionen nach Aufruf und Zusammengehörigkeit gruppieren.</w:t>
+        <w:t xml:space="preserve">In die Überlegungen werden </w:t>
+      </w:r>
+      <w:proofErr w:type="spellStart"/>
+      <w:r>
+        <w:t>weit</w:t>
       </w:r>
       <w:bookmarkStart w:id="0" w:name="_GoBack"/>
       <w:bookmarkEnd w:id="0"/>
+      <w:r>
+        <w:t>rs</w:t>
+      </w:r>
+      <w:proofErr w:type="spellEnd"/>
+      <w:r>
+        <w:t xml:space="preserve"> etwaige Kosten für Lizenzen und andererseits Sicherheitsaspekte einbezogen [</w:t>
+      </w:r>
+      <w:proofErr w:type="spellStart"/>
+      <w:r>
+        <w:t>referenz</w:t>
+      </w:r>
+      <w:proofErr w:type="spellEnd"/>
+      <w:r>
+        <w:t xml:space="preserve"> BSI: Grundschutzprofil]. </w:t>
+      </w:r>
+      <w:r>
+        <w:t>Funktionen nach Aufruf und Zusammengehörigkeit gruppieren.</w:t>
+      </w:r>
     </w:p>
     <w:p/>
     <w:p>
@@ -115,7 +142,15 @@
         <w:t xml:space="preserve">Datenbank: </w:t>
       </w:r>
       <w:r>
-        <w:t>neben unterschiedlichen RDBMS (Oracle Database Server, MySQL, ) wurden NoSQL Datenbankensysteme untersucht (MongoDB, Hadoop)</w:t>
+        <w:t xml:space="preserve">neben unterschiedlichen RDBMS (Oracle Database Server, MySQL, ) wurden NoSQL Datenbankensysteme untersucht (MongoDB, </w:t>
+      </w:r>
+      <w:proofErr w:type="spellStart"/>
+      <w:r>
+        <w:t>Hadoop</w:t>
+      </w:r>
+      <w:proofErr w:type="spellEnd"/>
+      <w:r>
+        <w:t>)</w:t>
       </w:r>
       <w:r>
         <w:t xml:space="preserve">. Im Sinne der Integration in die bestehende Softwarelandschaft wird MySQL eingesetzt. Ziel des Projektes ist eine Integrationsdatenbank, was dazu führt dass sehr große Datenmengen verwaltet werden können müssen, </w:t>
@@ -124,7 +159,23 @@
         <w:t xml:space="preserve">und der Zugriff in akzeptabler Zeit erfolgt. MySQL unterstützt  lokale </w:t>
       </w:r>
       <w:r>
-        <w:t xml:space="preserve">(partitioning) und verteilte (sharding) </w:t>
+        <w:t>(</w:t>
+      </w:r>
+      <w:proofErr w:type="spellStart"/>
+      <w:r>
+        <w:t>partitioning</w:t>
+      </w:r>
+      <w:proofErr w:type="spellEnd"/>
+      <w:r>
+        <w:t>) und verteilte (</w:t>
+      </w:r>
+      <w:proofErr w:type="spellStart"/>
+      <w:r>
+        <w:t>sharding</w:t>
+      </w:r>
+      <w:proofErr w:type="spellEnd"/>
+      <w:r>
+        <w:t xml:space="preserve">) </w:t>
       </w:r>
       <w:r>
         <w:t>Fragmentierung</w:t>
@@ -133,7 +184,31 @@
         <w:t>. Nach dem „</w:t>
       </w:r>
       <w:r>
-        <w:t>Guide to Scaling Web Databases with MySQL Cluster</w:t>
+        <w:t xml:space="preserve">Guide </w:t>
+      </w:r>
+      <w:proofErr w:type="spellStart"/>
+      <w:r>
+        <w:t>to</w:t>
+      </w:r>
+      <w:proofErr w:type="spellEnd"/>
+      <w:r>
+        <w:t xml:space="preserve"> </w:t>
+      </w:r>
+      <w:proofErr w:type="spellStart"/>
+      <w:r>
+        <w:t>Scaling</w:t>
+      </w:r>
+      <w:proofErr w:type="spellEnd"/>
+      <w:r>
+        <w:t xml:space="preserve"> Web Databases </w:t>
+      </w:r>
+      <w:proofErr w:type="spellStart"/>
+      <w:r>
+        <w:t>with</w:t>
+      </w:r>
+      <w:proofErr w:type="spellEnd"/>
+      <w:r>
+        <w:t xml:space="preserve"> MySQL Cluster</w:t>
       </w:r>
       <w:r>
         <w:t>“</w:t>
@@ -223,7 +298,15 @@
         <w:t xml:space="preserve">sucht wurden </w:t>
       </w:r>
       <w:r>
-        <w:t>Oracle SQL Developer Data Modeler 4.1.5</w:t>
+        <w:t xml:space="preserve">Oracle SQL Developer Data </w:t>
+      </w:r>
+      <w:proofErr w:type="spellStart"/>
+      <w:r>
+        <w:t>Modeler</w:t>
+      </w:r>
+      <w:proofErr w:type="spellEnd"/>
+      <w:r>
+        <w:t xml:space="preserve"> 4.1.5</w:t>
       </w:r>
       <w:r>
         <w:t xml:space="preserve"> und die M</w:t>
@@ -232,11 +315,16 @@
         <w:t>y</w:t>
       </w:r>
       <w:r>
-        <w:t>SQL W</w:t>
+        <w:t xml:space="preserve">SQL </w:t>
+      </w:r>
+      <w:proofErr w:type="spellStart"/>
+      <w:r>
+        <w:t>W</w:t>
       </w:r>
       <w:r>
         <w:t>orkbench</w:t>
       </w:r>
+      <w:proofErr w:type="spellEnd"/>
       <w:r>
         <w:t xml:space="preserve"> </w:t>
       </w:r>
@@ -258,8 +346,21 @@
       <w:r>
         <w:t xml:space="preserve">Unterstützung. </w:t>
       </w:r>
-      <w:r>
-        <w:t xml:space="preserve">Modeler wie Workbench generieren aus dem ER-Modell sowohl die graphische Übersicht der Tabellen und Schlüssel, als auch Generation der </w:t>
+      <w:proofErr w:type="spellStart"/>
+      <w:r>
+        <w:t>Modeler</w:t>
+      </w:r>
+      <w:proofErr w:type="spellEnd"/>
+      <w:r>
+        <w:t xml:space="preserve"> wie </w:t>
+      </w:r>
+      <w:proofErr w:type="spellStart"/>
+      <w:r>
+        <w:t>Workbench</w:t>
+      </w:r>
+      <w:proofErr w:type="spellEnd"/>
+      <w:r>
+        <w:t xml:space="preserve"> generieren aus dem ER-Modell sowohl die graphische Übersicht der Tabellen und Schlüssel, als auch Generation der </w:t>
       </w:r>
       <w:r>
         <w:t xml:space="preserve">Skriptdateien zur Anlage der </w:t>
@@ -457,13 +558,21 @@
         </w:r>
       </w:fldSimple>
       <w:r>
-        <w:t xml:space="preserve"> - Komponentenmodell SmartValAPI</w:t>
-      </w:r>
+        <w:t xml:space="preserve"> - Komponentenmodell </w:t>
+      </w:r>
+      <w:proofErr w:type="spellStart"/>
+      <w:r>
+        <w:t>SmartValAPI</w:t>
+      </w:r>
+      <w:proofErr w:type="spellEnd"/>
     </w:p>
     <w:p>
       <w:r>
         <w:t xml:space="preserve">Die Details zu den Komponenten und die exportierten Methoden werden im Abschnitt „API Funktionen“ beschrieben. </w:t>
       </w:r>
+      <w:r>
+        <w:t xml:space="preserve">Der Übersicht halber wird die Komponente „Logger“, die jede der angeführten Komponenten verwendet, nicht in der Übersicht dargestellt. </w:t>
+      </w:r>
     </w:p>
     <w:p>
       <w:r>
@@ -478,7 +587,15 @@
     </w:p>
     <w:p>
       <w:r>
-        <w:t xml:space="preserve">IT-Grundschutz-Profil für Open-Source-Software (GSProOSS): </w:t>
+        <w:t>IT-Grundschutz-Profil für Open-Source-Software (</w:t>
+      </w:r>
+      <w:proofErr w:type="spellStart"/>
+      <w:r>
+        <w:t>GSProOSS</w:t>
+      </w:r>
+      <w:proofErr w:type="spellEnd"/>
+      <w:r>
+        <w:t xml:space="preserve">): </w:t>
       </w:r>
       <w:hyperlink r:id="rId6" w:history="1">
         <w:r>

</xml_diff>